<commit_message>
Update bilara and vasy add
</commit_message>
<xml_diff>
--- a/_resources/book-data/vasy/vasy.docx
+++ b/_resources/book-data/vasy/vasy.docx
@@ -4518,11 +4518,11 @@
         <w:rPr>
           <w:rStyle w:val="WW-sesame-zot-reference"/>
         </w:rPr>
-        <w:t>Falk 1943</w:t>
-      </w:r>
-      <w:r>
-        <w:rPr/>
-        <w:t xml:space="preserve">. But this and similar ideas are still very alive today. </w:t>
+        <w:t>Falk</w:t>
+      </w:r>
+      <w:r>
+        <w:rPr/>
+        <w:t xml:space="preserve"> 1943. But this and similar ideas are still very alive today. </w:t>
       </w:r>
     </w:p>
   </w:footnote>
@@ -4604,11 +4604,7 @@
       </w:r>
       <w:r>
         <w:rPr/>
-        <w:t>,</w:t>
-      </w:r>
-      <w:r>
-        <w:rPr/>
-        <w:t xml:space="preserve"> </w:t>
+        <w:t xml:space="preserve">, </w:t>
       </w:r>
       <w:r>
         <w:fldChar w:fldCharType="begin"/>
@@ -4737,7 +4733,19 @@
         <w:rPr>
           <w:rStyle w:val="WW-sesame-zot-reference"/>
         </w:rPr>
-        <w:t>Anālayo 2017</w:t>
+        <w:t>An</w:t>
+      </w:r>
+      <w:r>
+        <w:rPr>
+          <w:rStyle w:val="WW-sesame-zot-reference"/>
+        </w:rPr>
+        <w:t>ā</w:t>
+      </w:r>
+      <w:r>
+        <w:rPr>
+          <w:rStyle w:val="WW-sesame-zot-reference"/>
+        </w:rPr>
+        <w:t>layo 2017</w:t>
       </w:r>
       <w:r>
         <w:rPr/>
@@ -5412,17 +5420,17 @@
       <w:r>
         <w:rPr/>
         <w:tab/>
-        <w:t xml:space="preserve">Cf. e.g. </w:t>
+        <w:t xml:space="preserve">Cf. e.g. Rhys Davids, </w:t>
       </w:r>
       <w:r>
         <w:rPr>
           <w:rStyle w:val="WW-sesame-zot-reference"/>
         </w:rPr>
-        <w:t>Rhys Davids</w:t>
-      </w:r>
-      <w:r>
-        <w:rPr/>
-        <w:t>, PED: “</w:t>
+        <w:t>PED</w:t>
+      </w:r>
+      <w:r>
+        <w:rPr/>
+        <w:t>: “</w:t>
       </w:r>
       <w:r>
         <w:rPr>
@@ -5926,11 +5934,7 @@
       </w:r>
       <w:r>
         <w:rPr/>
-        <w:t xml:space="preserve"> </w:t>
-      </w:r>
-      <w:r>
-        <w:rPr/>
-        <w:t xml:space="preserve">the verses were spoken when monks asked about the faith of the arahant Bāhiya who just passed away. </w:t>
+        <w:t xml:space="preserve"> the verses were spoken when monks asked about the faith of the arahant Bāhiya who just passed away. </w:t>
       </w:r>
       <w:hyperlink r:id="rId7">
         <w:r>
@@ -6446,23 +6450,13 @@
       <w:r>
         <w:rPr/>
         <w:tab/>
-        <w:t xml:space="preserve">Cf. Bodhi in </w:t>
-      </w:r>
-      <w:r>
-        <w:rPr>
-          <w:rStyle w:val="WW-sesame-zot-reference"/>
-        </w:rPr>
-        <w:t>Ñāṇamoli</w:t>
-      </w:r>
-      <w:r>
-        <w:rPr/>
-        <w:t xml:space="preserve"> </w:t>
+        <w:t xml:space="preserve">Cf. </w:t>
       </w:r>
       <w:r>
         <w:rPr>
           <w:rStyle w:val="WW-sesame"/>
         </w:rPr>
-        <w:t>n.509</w:t>
+        <w:t>Bodhi in Ñāṇamoli n.509</w:t>
       </w:r>
       <w:r>
         <w:rPr/>
@@ -7187,19 +7181,13 @@
         <w:rPr>
           <w:rStyle w:val="Hyperlink"/>
         </w:rPr>
-        <w:t>AN 10.29:</w:t>
+        <w:t>AN 10.29:6.1–13.6</w:t>
       </w:r>
       <w:r>
         <w:rPr>
           <w:rStyle w:val="Hyperlink"/>
         </w:rPr>
         <w:fldChar w:fldCharType="end"/>
-      </w:r>
-      <w:r>
-        <w:rPr>
-          <w:rStyle w:val="Hyperlink"/>
-        </w:rPr>
-        <w:t>6.1–13.6</w:t>
       </w:r>
       <w:r>
         <w:rPr/>
@@ -7237,7 +7225,13 @@
           <w:rStyle w:val="WW-sesame-zot-reference"/>
         </w:rPr>
         <w:tab/>
-        <w:t>Sujato 2024</w:t>
+        <w:t>Sujato 20</w:t>
+      </w:r>
+      <w:r>
+        <w:rPr>
+          <w:rStyle w:val="WW-sesame-zot-reference"/>
+        </w:rPr>
+        <w:t>18</w:t>
       </w:r>
       <w:r>
         <w:rPr/>
@@ -7262,19 +7256,13 @@
         <w:rPr>
           <w:rStyle w:val="Hyperlink"/>
         </w:rPr>
-        <w:t>DN 16:</w:t>
+        <w:t>DN 16:3.25.1</w:t>
       </w:r>
       <w:r>
         <w:rPr>
           <w:rStyle w:val="Hyperlink"/>
         </w:rPr>
         <w:fldChar w:fldCharType="end"/>
-      </w:r>
-      <w:r>
-        <w:rPr>
-          <w:rStyle w:val="Hyperlink"/>
-        </w:rPr>
-        <w:t>3.25.1</w:t>
       </w:r>
       <w:r>
         <w:rPr/>
@@ -7370,23 +7358,9 @@
       </w:r>
       <w:r>
         <w:rPr>
-          <w:rStyle w:val="WW-sesame-zot-reference"/>
-        </w:rPr>
-        <w:t>Ñāṇamoli &amp; Bodhi</w:t>
-      </w:r>
-      <w:r>
-        <w:rPr/>
-        <w:t xml:space="preserve"> </w:t>
-      </w:r>
-      <w:r>
-        <w:rPr>
           <w:rStyle w:val="WW-sesame"/>
         </w:rPr>
-        <w:t>n.513</w:t>
-      </w:r>
-      <w:r>
-        <w:rPr/>
-        <w:t>. ⤴︎</w:t>
+        <w:t>Ñāṇamoli &amp; Bodhi n.513.</w:t>
       </w:r>
     </w:p>
   </w:footnote>
@@ -7522,21 +7496,67 @@
         <w:footnoteRef/>
       </w:r>
       <w:r>
-        <w:rPr>
-          <w:rStyle w:val="Hyperlink"/>
-        </w:rPr>
+        <w:rPr/>
         <w:tab/>
-        <w:t>DN 1</w:t>
-      </w:r>
-      <w:r>
-        <w:rPr/>
-        <w:t xml:space="preserve">, also at </w:t>
-      </w:r>
-      <w:r>
-        <w:rPr>
-          <w:rStyle w:val="Hyperlink"/>
-        </w:rPr>
-        <w:t>DN 24</w:t>
+        <w:t xml:space="preserve"> </w:t>
+      </w:r>
+      <w:r>
+        <w:fldChar w:fldCharType="begin"/>
+      </w:r>
+      <w:r>
+        <w:rPr>
+          <w:rStyle w:val="Hyperlink"/>
+        </w:rPr>
+        <w:instrText xml:space="preserve"> HYPERLINK "https://suttacentral.net/dn1/en/sujato" \l "2.5.2"</w:instrText>
+      </w:r>
+      <w:r>
+        <w:rPr>
+          <w:rStyle w:val="Hyperlink"/>
+        </w:rPr>
+        <w:fldChar w:fldCharType="separate"/>
+      </w:r>
+      <w:r>
+        <w:rPr>
+          <w:rStyle w:val="Hyperlink"/>
+        </w:rPr>
+        <w:t>DN 1:2.5.2, 2.5.9, 2.6.7</w:t>
+      </w:r>
+      <w:r>
+        <w:rPr>
+          <w:rStyle w:val="Hyperlink"/>
+        </w:rPr>
+        <w:fldChar w:fldCharType="end"/>
+      </w:r>
+      <w:r>
+        <w:rPr/>
+        <w:t xml:space="preserve"> also at </w:t>
+      </w:r>
+      <w:r>
+        <w:fldChar w:fldCharType="begin"/>
+      </w:r>
+      <w:r>
+        <w:rPr>
+          <w:rStyle w:val="Hyperlink"/>
+        </w:rPr>
+        <w:instrText xml:space="preserve"> HYPERLINK "https://suttacentral.net/dn24/en/sujato" \l "2.17.2"</w:instrText>
+      </w:r>
+      <w:r>
+        <w:rPr>
+          <w:rStyle w:val="Hyperlink"/>
+        </w:rPr>
+        <w:fldChar w:fldCharType="separate"/>
+      </w:r>
+      <w:r>
+        <w:rPr>
+          <w:rStyle w:val="Hyperlink"/>
+        </w:rPr>
+        <w:t>DN 24:2.17.2, 2.17.8, 2.17.18</w:t>
+      </w:r>
+      <w:r>
+        <w:rPr>
+          <w:rStyle w:val="Hyperlink"/>
+        </w:rPr>
+        <w:fldChar w:fldCharType="end"/>
       </w:r>
       <w:r>
         <w:rPr/>
@@ -9381,6 +9401,7 @@
     <w:qFormat/>
     <w:pPr>
       <w:widowControl/>
+      <w:suppressAutoHyphens w:val="true"/>
       <w:bidi w:val="0"/>
       <w:spacing w:before="0" w:after="0"/>
       <w:jc w:val="start"/>

</xml_diff>

<commit_message>
vasy add + bookbuild
</commit_message>
<xml_diff>
--- a/_resources/book-data/vasy/vasy.docx
+++ b/_resources/book-data/vasy/vasy.docx
@@ -348,7 +348,17 @@
       </w:r>
       <w:r>
         <w:rPr/>
-        <w:t xml:space="preserve"> in the Pali suttas, and other early suttas don’t have the concept at all. This makes the words not only difficult to interpret, but also unlikely to be a core teaching on such a central topic as nibbāna.</w:t>
+        <w:t xml:space="preserve"> in </w:t>
+      </w:r>
+      <w:r>
+        <w:rPr>
+          <w:rStyle w:val="WW-sesame"/>
+        </w:rPr>
+        <w:t>the Pali suttas, and other early suttas</w:t>
+      </w:r>
+      <w:r>
+        <w:rPr/>
+        <w:t xml:space="preserve"> don’t have the concept at all. This makes the words not only difficult to interpret, but also unlikely to be a core teaching on such a central topic as nibbāna.</w:t>
       </w:r>
     </w:p>
     <w:p>
@@ -443,7 +453,17 @@
       </w:r>
       <w:r>
         <w:rPr/>
-        <w:t> twice: once in the Kevaddha (With Kevaddha) Sutta,</w:t>
+        <w:t xml:space="preserve"> twice: once in the </w:t>
+      </w:r>
+      <w:r>
+        <w:rPr>
+          <w:rStyle w:val="WW-sesame"/>
+        </w:rPr>
+        <w:t>Kevaddha (With Kevaddha) Sutta</w:t>
+      </w:r>
+      <w:r>
+        <w:rPr/>
+        <w:t>,</w:t>
       </w:r>
       <w:r>
         <w:rPr>
@@ -473,7 +493,27 @@
       </w:pPr>
       <w:r>
         <w:rPr/>
-        <w:t>In the Kevaddha Sutta the Buddha tells a layman named Kevaddha a story of an unnamed monk who ascends various heavens searching for an answer to a question. This monk’s strategy is, to put it mildly, somewhat unusual. Monks ordinarily brought their questions directly to the Buddha or one of his close disciples. The story seems to be symbolic, the monk’s astral travels being a metaphor for looking for enlightenment in the wrong place. The story probably parodies brahmin ideas, because the gods, including Brahmā, all failed to answer the monk’s question.</w:t>
+        <w:t xml:space="preserve">In the </w:t>
+      </w:r>
+      <w:r>
+        <w:rPr>
+          <w:rStyle w:val="WW-sesame"/>
+        </w:rPr>
+        <w:t>Kevaddha Sutta</w:t>
+      </w:r>
+      <w:r>
+        <w:rPr/>
+        <w:t xml:space="preserve"> the Buddha tells a layman named Kevaddha a story of an unnamed monk who ascends various heavens searching for an answer to a question. This monk’s strategy is, to put it mildly, somewhat unusual. Monks ordinarily brought their questions directly to the Buddha or one of his close disciples. The story seems to be symbolic, the monk’s astral travels being a metaphor for looking for enlightenment in the wrong place. The story probably parodies brahmin ideas, because the gods, including </w:t>
+      </w:r>
+      <w:r>
+        <w:rPr>
+          <w:rStyle w:val="WW-sesame"/>
+        </w:rPr>
+        <w:t>Brahmā</w:t>
+      </w:r>
+      <w:r>
+        <w:rPr/>
+        <w:t>, all failed to answer the monk’s question.</w:t>
       </w:r>
     </w:p>
     <w:p>
@@ -573,8 +613,14 @@
         <w:rPr/>
       </w:pPr>
       <w:r>
-        <w:rPr/>
-        <w:t>[Q1] “Where do earth, water,</w:t>
+        <w:rPr>
+          <w:rStyle w:val="WW-list-margin"/>
+        </w:rPr>
+        <w:t>[Q1]</w:t>
+      </w:r>
+      <w:r>
+        <w:rPr/>
+        <w:t>“Where do earth, water,</w:t>
         <w:br/>
         <w:t>fire, and air find no footing?</w:t>
       </w:r>
@@ -585,8 +631,14 @@
         <w:rPr/>
       </w:pPr>
       <w:r>
-        <w:rPr/>
-        <w:t>[Q2] Where do the long and short,</w:t>
+        <w:rPr>
+          <w:rStyle w:val="WW-list-margin"/>
+        </w:rPr>
+        <w:t>[Q2]</w:t>
+      </w:r>
+      <w:r>
+        <w:rPr/>
+        <w:t>Where do the long and short,</w:t>
         <w:br/>
         <w:t>the small and gross, the fair and ugly—</w:t>
         <w:br/>
@@ -621,8 +673,14 @@
         <w:rPr/>
       </w:pPr>
       <w:r>
-        <w:rPr/>
-        <w:t>[A1] Boundless consciousness,</w:t>
+        <w:rPr>
+          <w:rStyle w:val="WW-list-margin"/>
+        </w:rPr>
+        <w:t>[A1]</w:t>
+      </w:r>
+      <w:r>
+        <w:rPr/>
+        <w:t>Boundless consciousness,</w:t>
         <w:br/>
         <w:t>invisible, fully shining:</w:t>
         <w:br/>
@@ -637,8 +695,14 @@
         <w:rPr/>
       </w:pPr>
       <w:r>
-        <w:rPr/>
-        <w:t>[A2] Here the long and short,</w:t>
+        <w:rPr>
+          <w:rStyle w:val="WW-list-margin"/>
+        </w:rPr>
+        <w:t>[A2]</w:t>
+      </w:r>
+      <w:r>
+        <w:rPr/>
+        <w:t>Here the long and short,</w:t>
         <w:br/>
         <w:t>the small and gross, the fair and ugly—</w:t>
         <w:br/>
@@ -719,8 +783,14 @@
         <w:rPr/>
       </w:pPr>
       <w:r>
-        <w:rPr/>
-        <w:t>[A]“Boundless consciousness,</w:t>
+        <w:rPr>
+          <w:rStyle w:val="WW-list-margin"/>
+        </w:rPr>
+        <w:t>[A]</w:t>
+      </w:r>
+      <w:r>
+        <w:rPr/>
+        <w:t>“Boundless consciousness,</w:t>
         <w:br/>
         <w:t>invisible, fully shining:</w:t>
         <w:br/>
@@ -953,8 +1023,14 @@
         <w:rPr/>
       </w:pPr>
       <w:r>
-        <w:rPr/>
-        <w:t>[Q1]“Where do earth, water,</w:t>
+        <w:rPr>
+          <w:rStyle w:val="WW-list-margin"/>
+        </w:rPr>
+        <w:t>[Q1]</w:t>
+      </w:r>
+      <w:r>
+        <w:rPr/>
+        <w:t>“Where do earth, water,</w:t>
         <w:br/>
         <w:t>fire, and air find no footing?”</w:t>
       </w:r>
@@ -965,8 +1041,14 @@
         <w:rPr/>
       </w:pPr>
       <w:r>
-        <w:rPr/>
-        <w:t>[A1]“Boundless consciousness,</w:t>
+        <w:rPr>
+          <w:rStyle w:val="WW-list-margin"/>
+        </w:rPr>
+        <w:t>[A1]</w:t>
+      </w:r>
+      <w:r>
+        <w:rPr/>
+        <w:t>“Boundless consciousness,</w:t>
         <w:br/>
         <w:t>invisible, fully shining:</w:t>
         <w:br/>
@@ -1228,7 +1310,17 @@
       </w:r>
       <w:r>
         <w:rPr/>
-        <w:t> in the Saṅgīti Sutta, which mentions visible form and invisible form (i.e. material form and the more subtle types such as in meditation).</w:t>
+        <w:t xml:space="preserve"> in the </w:t>
+      </w:r>
+      <w:r>
+        <w:rPr>
+          <w:rStyle w:val="WW-sesame"/>
+        </w:rPr>
+        <w:t>Saṅgīti Sutta</w:t>
+      </w:r>
+      <w:r>
+        <w:rPr/>
+        <w:t>, which mentions visible form and invisible form (i.e. material form and the more subtle types such as in meditation).</w:t>
       </w:r>
       <w:r>
         <w:rPr>
@@ -1324,7 +1416,17 @@
       </w:r>
       <w:r>
         <w:rPr/>
-        <w:t>, because, as accurately stated by Warder again, in verse “the need to fit the sentence to the meter influences the choice of vocabulary, so that unusual synonyms and rare words may be used.”</w:t>
+        <w:t xml:space="preserve">, because, as accurately stated by </w:t>
+      </w:r>
+      <w:r>
+        <w:rPr>
+          <w:rStyle w:val="WW-sesame-zot-reference"/>
+        </w:rPr>
+        <w:t>Warder</w:t>
+      </w:r>
+      <w:r>
+        <w:rPr/>
+        <w:t xml:space="preserve"> again, in verse “the need to fit the sentence to the meter influences the choice of vocabulary, so that unusual synonyms and rare words may be used.”</w:t>
       </w:r>
       <w:r>
         <w:rPr>
@@ -1374,7 +1476,17 @@
       </w:pPr>
       <w:r>
         <w:rPr/>
-        <w:t>Let's return to the question, “where does form find no footing?” Why is the answer the second formless state and not the first? This is because form can still “find a footing” in the first formless state, the state of boundless space. According to Sariputta in the Nibbānasukha Sutta, a perception pertaining to form can infiltrate this state and bring the mind back to the fourth jhāna: “After the complete transcendence of perceptions of forms, […] focusing on boundless space, a monk attains the state of boundless space. If in that state he begins to perceive or focus back on forms, that will be an affliction to him.”</w:t>
+        <w:t xml:space="preserve">Let's return to the question, “where does form find no footing?” Why is the answer the second formless state and not the first? This is because form can still “find a footing” in the first formless state, the state of boundless space. According to Sariputta in the </w:t>
+      </w:r>
+      <w:r>
+        <w:rPr>
+          <w:rStyle w:val="WW-sesame"/>
+        </w:rPr>
+        <w:t>Nibbānasukha Sutta</w:t>
+      </w:r>
+      <w:r>
+        <w:rPr/>
+        <w:t>, a perception pertaining to form can infiltrate this state and bring the mind back to the fourth jhāna: “After the complete transcendence of perceptions of forms, […] focusing on boundless space, a monk attains the state of boundless space. If in that state he begins to perceive or focus back on forms, that will be an affliction to him.”</w:t>
       </w:r>
       <w:r>
         <w:rPr>
@@ -1416,7 +1528,17 @@
       </w:r>
       <w:r>
         <w:rPr/>
-        <w:t>?”, which only implies a temporary inability to infiltrate. This change in the question can not be explained if the boundless consciousness of the Kevaddha Sutta were to be a permanent escape from form, like nibbāna.</w:t>
+        <w:t xml:space="preserve">?”, which only implies a temporary inability to infiltrate. This change in the question can not be explained if the boundless consciousness of the </w:t>
+      </w:r>
+      <w:r>
+        <w:rPr>
+          <w:rStyle w:val="WW-sesame"/>
+        </w:rPr>
+        <w:t>Kevaddha Sutta</w:t>
+      </w:r>
+      <w:r>
+        <w:rPr/>
+        <w:t xml:space="preserve"> were to be a permanent escape from form, like nibbāna.</w:t>
       </w:r>
     </w:p>
     <w:p>
@@ -1466,7 +1588,27 @@
       </w:r>
       <w:r>
         <w:rPr/>
-        <w:t> This does not pose any problems for the ideas laid out above, because form not only finds no footing in the state of boundless consciousness, but after parinibbāna finds no footing anywhere either. In other words: “where earth, water, fire, and air find no footing” is just a partial description of parinibbāna that also applies to the state of boundless consciousness. Just because it refers to parinibbāna in these suttas, does not mean it also does in the Kevaddha Sutta. A line of verse can describe one thing in one context, and another thing in another context. This is quite common in the suttas. An example is found right here in the Kevaddha Sutta. The line “the long and short, the small and gross, the fair and ugly”, which has such a deep meaning here, elsewhere simply refers to things one should not steal.</w:t>
+        <w:t xml:space="preserve"> This does not pose any problems for the ideas laid out above, because form not only finds no footing in the state of boundless consciousness, but after parinibbāna finds no footing anywhere either. In other words: “where earth, water, fire, and air find no footing” is just a partial description of parinibbāna that also applies to the state of boundless consciousness. Just because it refers to parinibbāna in these suttas, does not mean it also does in the </w:t>
+      </w:r>
+      <w:r>
+        <w:rPr>
+          <w:rStyle w:val="WW-sesame"/>
+        </w:rPr>
+        <w:t>Kevaddha Sutta</w:t>
+      </w:r>
+      <w:r>
+        <w:rPr/>
+        <w:t xml:space="preserve">. A line of verse can describe one thing in one context, and another thing in another context. This is quite common in the suttas. An example is found right here in the </w:t>
+      </w:r>
+      <w:r>
+        <w:rPr>
+          <w:rStyle w:val="WW-sesame"/>
+        </w:rPr>
+        <w:t>Kevaddha Sutta</w:t>
+      </w:r>
+      <w:r>
+        <w:rPr/>
+        <w:t>. The line “the long and short, the small and gross, the fair and ugly”, which has such a deep meaning here, elsewhere simply refers to things one should not steal.</w:t>
       </w:r>
       <w:r>
         <w:rPr>
@@ -1501,8 +1643,14 @@
         <w:rPr/>
       </w:pPr>
       <w:r>
-        <w:rPr/>
-        <w:t>[Q2]“Where do the long and short,</w:t>
+        <w:rPr>
+          <w:rStyle w:val="WW-list-margin"/>
+        </w:rPr>
+        <w:t>[Q2]</w:t>
+      </w:r>
+      <w:r>
+        <w:rPr/>
+        <w:t>“Where do the long and short,</w:t>
         <w:br/>
         <w:t>the small and gross, the fair and ugly—</w:t>
         <w:br/>
@@ -1527,8 +1675,14 @@
         <w:rPr/>
       </w:pPr>
       <w:r>
-        <w:rPr/>
-        <w:t>[A2]“Here the long and short,</w:t>
+        <w:rPr>
+          <w:rStyle w:val="WW-list-margin"/>
+        </w:rPr>
+        <w:t>[A2]</w:t>
+      </w:r>
+      <w:r>
+        <w:rPr/>
+        <w:t>“Here the long and short,</w:t>
         <w:br/>
         <w:t>the small and gross, the fair and ugly—</w:t>
         <w:br/>
@@ -1603,6 +1757,16 @@
     </w:p>
     <w:p>
       <w:pPr>
+        <w:pStyle w:val="WW-Chapter"/>
+        <w:rPr/>
+      </w:pPr>
+      <w:r>
+        <w:rPr/>
+        <w:t>YOU ARE HERE</w:t>
+      </w:r>
+    </w:p>
+    <w:p>
+      <w:pPr>
         <w:pStyle w:val="WW-paragraph"/>
         <w:rPr/>
       </w:pPr>
@@ -1622,6 +1786,12 @@
         <w:pStyle w:val="WW-line-block"/>
         <w:rPr/>
       </w:pPr>
+      <w:r>
+        <w:rPr>
+          <w:rStyle w:val="WW-list-margin"/>
+        </w:rPr>
+        <w:t xml:space="preserve"> </w:t>
+      </w:r>
       <w:r>
         <w:rPr/>
         <w:t>“</w:t>
@@ -2610,15 +2780,7 @@
       </w:r>
       <w:r>
         <w:rPr/>
-        <w:t xml:space="preserve">. It also adds some thoughts on the </w:t>
-      </w:r>
-      <w:r>
-        <w:rPr/>
-        <w:t>b</w:t>
-      </w:r>
-      <w:r>
-        <w:rPr/>
-        <w:t>rahmanic concepts which the Brahmanimantanika Sutta may be addressing.</w:t>
+        <w:t>. It also adds some thoughts on the brahmanic concepts which the Brahmanimantanika Sutta may be addressing.</w:t>
       </w:r>
     </w:p>
     <w:p>
@@ -2964,15 +3126,7 @@
       </w:pPr>
       <w:r>
         <w:rPr/>
-        <w:t xml:space="preserve">In the original essay I included a “speculative note” that the Kevaddha Sutta may be addressing </w:t>
-      </w:r>
-      <w:r>
-        <w:rPr/>
-        <w:t>b</w:t>
-      </w:r>
-      <w:r>
-        <w:rPr/>
-        <w:t xml:space="preserve">rahmanical ideas on liberation. I since discovered that some statements in the earliest </w:t>
+        <w:t xml:space="preserve">In the original essay I included a “speculative note” that the Kevaddha Sutta may be addressing brahmanical ideas on liberation. I since discovered that some statements in the earliest </w:t>
       </w:r>
       <w:r>
         <w:rPr>
@@ -2992,15 +3146,7 @@
       </w:r>
       <w:r>
         <w:rPr/>
-        <w:t xml:space="preserve"> uses the exact same words “boundless consciousness” for the goal that </w:t>
-      </w:r>
-      <w:r>
-        <w:rPr/>
-        <w:t>b</w:t>
-      </w:r>
-      <w:r>
-        <w:rPr/>
-        <w:t xml:space="preserve">rahmins believed to be reached when </w:t>
+        <w:t xml:space="preserve"> uses the exact same words “boundless consciousness” for the goal that brahmins believed to be reached when </w:t>
       </w:r>
       <w:r>
         <w:rPr>
@@ -3020,15 +3166,7 @@
       </w:r>
       <w:r>
         <w:rPr/>
-        <w:t xml:space="preserve"> are discarded. This goal, the unification of the Ātman and Brahman, is also described as “neither fine nor coarse, neither long nor short”. Among other indications, this made it clear to me that the Kevaddha Sutta and its verses are indeed addressing such </w:t>
-      </w:r>
-      <w:r>
-        <w:rPr/>
-        <w:t>b</w:t>
-      </w:r>
-      <w:r>
-        <w:rPr/>
-        <w:t>rahmanic ideas in particular. I’ve written about this elsewhere before so won’t repeat myself here.</w:t>
+        <w:t xml:space="preserve"> are discarded. This goal, the unification of the Ātman and Brahman, is also described as “neither fine nor coarse, neither long nor short”. Among other indications, this made it clear to me that the Kevaddha Sutta and its verses are indeed addressing such brahmanic ideas in particular. I’ve written about this elsewhere before so won’t repeat myself here.</w:t>
       </w:r>
       <w:r>
         <w:rPr>
@@ -3054,15 +3192,7 @@
       </w:r>
       <w:r>
         <w:rPr/>
-        <w:t xml:space="preserve"> already pointed out: “The Buddha seems to be poking fun at [</w:t>
-      </w:r>
-      <w:r>
-        <w:rPr/>
-        <w:t>b</w:t>
-      </w:r>
-      <w:r>
-        <w:rPr/>
-        <w:t xml:space="preserve">rahmanic] monism when he recounts the story of an encounter with </w:t>
+        <w:t xml:space="preserve"> already pointed out: “The Buddha seems to be poking fun at [brahmanic] monism when he recounts the story of an encounter with </w:t>
       </w:r>
       <w:r>
         <w:rPr>
@@ -3254,15 +3384,7 @@
       </w:r>
       <w:r>
         <w:rPr/>
-        <w:t xml:space="preserve"> is a literary device, a parody of the goal of </w:t>
-      </w:r>
-      <w:r>
-        <w:rPr/>
-        <w:t>b</w:t>
-      </w:r>
-      <w:r>
-        <w:rPr/>
-        <w:t xml:space="preserve">rahmins who aimed for a permanent state of boundless consciousness, also called </w:t>
+        <w:t xml:space="preserve"> is a literary device, a parody of the goal of brahmins who aimed for a permanent state of boundless consciousness, also called </w:t>
       </w:r>
       <w:r>
         <w:rPr>
@@ -3422,15 +3544,7 @@
       </w:r>
       <w:r>
         <w:rPr/>
-        <w:t xml:space="preserve">, in what is unmistakably a parody rebuking </w:t>
-      </w:r>
-      <w:r>
-        <w:rPr/>
-        <w:t>b</w:t>
-      </w:r>
-      <w:r>
-        <w:rPr/>
-        <w:t>rahmanic ideas of eternalism.</w:t>
+        <w:t>, in what is unmistakably a parody rebuking brahmanic ideas of eternalism.</w:t>
       </w:r>
       <w:r>
         <w:rPr>
@@ -3460,15 +3574,7 @@
       </w:r>
       <w:r>
         <w:rPr/>
-        <w:t xml:space="preserve"> and so forth. By analogy, the Brahmanimantanika Sutta therefore also seems to be parodying </w:t>
-      </w:r>
-      <w:r>
-        <w:rPr/>
-        <w:t>b</w:t>
-      </w:r>
-      <w:r>
-        <w:rPr/>
-        <w:t xml:space="preserve">rahmanic ideas. When “attacking” </w:t>
+        <w:t xml:space="preserve"> and so forth. By analogy, the Brahmanimantanika Sutta therefore also seems to be parodying brahmanic ideas. When “attacking” </w:t>
       </w:r>
       <w:r>
         <w:rPr>
@@ -3528,15 +3634,7 @@
       </w:r>
       <w:r>
         <w:rPr/>
-        <w:t xml:space="preserve"> can’t represent the </w:t>
-      </w:r>
-      <w:r>
-        <w:rPr/>
-        <w:t>b</w:t>
-      </w:r>
-      <w:r>
-        <w:rPr/>
-        <w:t xml:space="preserve">rahmanic ideal of boundless consciousness because in the suttas </w:t>
+        <w:t xml:space="preserve"> can’t represent the brahmanic ideal of boundless consciousness because in the suttas </w:t>
       </w:r>
       <w:r>
         <w:rPr>
@@ -7440,15 +7538,7 @@
       </w:r>
       <w:r>
         <w:rPr/>
-        <w:t xml:space="preserve"> Ch.8, ‘</w:t>
-      </w:r>
-      <w:r>
-        <w:rPr/>
-        <w:t>B</w:t>
-      </w:r>
-      <w:r>
-        <w:rPr/>
-        <w:t xml:space="preserve">rahmanic beliefs in </w:t>
+        <w:t xml:space="preserve"> Ch.8, ‘Brahmanic beliefs in </w:t>
       </w:r>
       <w:r>
         <w:rPr>
@@ -8609,6 +8699,21 @@
       <w:kern w:val="2"/>
       <w:sz w:val="20"/>
       <w:szCs w:val="20"/>
+      <w:lang w:val="en-GB" w:eastAsia="zh-CN" w:bidi="hi-IN"/>
+    </w:rPr>
+  </w:style>
+  <w:style w:type="character" w:styleId="WW-list-margin">
+    <w:name w:val="WW-list-margin"/>
+    <w:qFormat/>
+    <w:rPr>
+      <w:rFonts w:ascii="Cambria" w:hAnsi="Cambria" w:eastAsia="NSimSun" w:cs="Lucida Sans"/>
+      <w:strike w:val="false"/>
+      <w:dstrike w:val="false"/>
+      <w:color w:val="000000"/>
+      <w:kern w:val="2"/>
+      <w:sz w:val="24"/>
+      <w:szCs w:val="24"/>
+      <w:shd w:fill="FFC0CB" w:val="clear"/>
       <w:lang w:val="en-GB" w:eastAsia="zh-CN" w:bidi="hi-IN"/>
     </w:rPr>
   </w:style>

</xml_diff>